<commit_message>
Updated and clarified instrucitons
</commit_message>
<xml_diff>
--- a/Labs/Lab01/CS295N_Lab1_Rubric.docx
+++ b/Labs/Lab01/CS295N_Lab1_Rubric.docx
@@ -167,7 +167,19 @@
               <w:spacing w:after="0" w:line="240" w:lineRule="auto"/>
             </w:pPr>
             <w:r>
-              <w:t>Is there a document containing a screen shot showing that the web app ran correctly?</w:t>
+              <w:t>Is there a document containing screen shot</w:t>
+            </w:r>
+            <w:r>
+              <w:t>s</w:t>
+            </w:r>
+            <w:r>
+              <w:t xml:space="preserve"> showing that the </w:t>
+            </w:r>
+            <w:r>
+              <w:t xml:space="preserve">Part Invites </w:t>
+            </w:r>
+            <w:r>
+              <w:t>web app ran correctly?</w:t>
             </w:r>
           </w:p>
         </w:tc>
@@ -346,13 +358,21 @@
             </w:r>
             <w:proofErr w:type="spellEnd"/>
             <w:r>
-              <w:t>: 3</w:t>
+              <w:t xml:space="preserve">: </w:t>
+            </w:r>
+            <w:r>
+              <w:t>4</w:t>
             </w:r>
             <w:r>
               <w:t xml:space="preserve"> methods</w:t>
             </w:r>
-            <w:r>
-              <w:t xml:space="preserve"> (two </w:t>
+            <w:proofErr w:type="gramStart"/>
+            <w:r>
+              <w:t xml:space="preserve">   (</w:t>
+            </w:r>
+            <w:proofErr w:type="gramEnd"/>
+            <w:r>
+              <w:t xml:space="preserve">the form will have both an </w:t>
             </w:r>
             <w:proofErr w:type="spellStart"/>
             <w:r>
@@ -360,7 +380,7 @@
             </w:r>
             <w:proofErr w:type="spellEnd"/>
             <w:r>
-              <w:t xml:space="preserve"> methods and one </w:t>
+              <w:t xml:space="preserve"> and an </w:t>
             </w:r>
             <w:proofErr w:type="spellStart"/>
             <w:r>
@@ -368,7 +388,7 @@
             </w:r>
             <w:proofErr w:type="spellEnd"/>
             <w:r>
-              <w:t>)</w:t>
+              <w:t xml:space="preserve"> method)</w:t>
             </w:r>
           </w:p>
         </w:tc>
@@ -421,7 +441,10 @@
             </w:r>
             <w:proofErr w:type="spellEnd"/>
             <w:r>
-              <w:t>: 2</w:t>
+              <w:t xml:space="preserve">: </w:t>
+            </w:r>
+            <w:r>
+              <w:t>3</w:t>
             </w:r>
             <w:r>
               <w:t xml:space="preserve"> methods</w:t>
@@ -502,7 +525,19 @@
               <w:rPr>
                 <w:i/>
               </w:rPr>
-              <w:t xml:space="preserve"> (17 points)</w:t>
+              <w:t xml:space="preserve"> (</w:t>
+            </w:r>
+            <w:r>
+              <w:rPr>
+                <w:i/>
+              </w:rPr>
+              <w:t>20</w:t>
+            </w:r>
+            <w:r>
+              <w:rPr>
+                <w:i/>
+              </w:rPr>
+              <w:t xml:space="preserve"> points)</w:t>
             </w:r>
           </w:p>
         </w:tc>
@@ -528,13 +563,19 @@
               <w:spacing w:after="0" w:line="240" w:lineRule="auto"/>
             </w:pPr>
             <w:r>
-              <w:t>Home: 2</w:t>
-            </w:r>
-            <w:r>
-              <w:t xml:space="preserve"> views</w:t>
-            </w:r>
-            <w:r>
-              <w:t xml:space="preserve"> that just display information and/or links</w:t>
+              <w:t>Home</w:t>
+            </w:r>
+            <w:r>
+              <w:t xml:space="preserve"> folder</w:t>
+            </w:r>
+            <w:r>
+              <w:t xml:space="preserve">: </w:t>
+            </w:r>
+            <w:r>
+              <w:t>3 views total</w:t>
+            </w:r>
+            <w:r>
+              <w:t xml:space="preserve"> </w:t>
             </w:r>
           </w:p>
         </w:tc>
@@ -555,9 +596,6 @@
               <w:snapToGrid w:val="0"/>
               <w:spacing w:after="0" w:line="240" w:lineRule="auto"/>
             </w:pPr>
-            <w:r>
-              <w:t>6</w:t>
-            </w:r>
           </w:p>
         </w:tc>
       </w:tr>
@@ -579,7 +617,10 @@
               <w:spacing w:after="0" w:line="240" w:lineRule="auto"/>
             </w:pPr>
             <w:r>
-              <w:t>The contact/stories view includes a form</w:t>
+              <w:t xml:space="preserve">                         2 </w:t>
+            </w:r>
+            <w:r>
+              <w:t>views that just display information and/or links</w:t>
             </w:r>
           </w:p>
         </w:tc>
@@ -624,10 +665,16 @@
               <w:spacing w:after="0" w:line="240" w:lineRule="auto"/>
             </w:pPr>
             <w:r>
-              <w:t>Info/Sources: 2</w:t>
-            </w:r>
-            <w:r>
-              <w:t xml:space="preserve"> views</w:t>
+              <w:t xml:space="preserve">                         1 view, t</w:t>
+            </w:r>
+            <w:r>
+              <w:t>he contact/stories view</w:t>
+            </w:r>
+            <w:r>
+              <w:t>, that</w:t>
+            </w:r>
+            <w:r>
+              <w:t xml:space="preserve"> includes a form</w:t>
             </w:r>
           </w:p>
         </w:tc>
@@ -671,6 +718,15 @@
               <w:snapToGrid w:val="0"/>
               <w:spacing w:after="0" w:line="240" w:lineRule="auto"/>
             </w:pPr>
+            <w:r>
+              <w:t xml:space="preserve">Info/Sources: </w:t>
+            </w:r>
+            <w:r>
+              <w:t>3</w:t>
+            </w:r>
+            <w:r>
+              <w:t xml:space="preserve"> views</w:t>
+            </w:r>
           </w:p>
         </w:tc>
         <w:tc>
@@ -690,152 +746,8 @@
               <w:snapToGrid w:val="0"/>
               <w:spacing w:after="0" w:line="240" w:lineRule="auto"/>
             </w:pPr>
-          </w:p>
-        </w:tc>
-      </w:tr>
-      <w:tr>
-        <w:tc>
-          <w:tcPr>
-            <w:tcW w:w="9280" w:type="dxa"/>
-            <w:tcBorders>
-              <w:top w:val="single" w:sz="4" w:space="0" w:color="000000"/>
-              <w:left w:val="single" w:sz="4" w:space="0" w:color="000000"/>
-              <w:bottom w:val="single" w:sz="4" w:space="0" w:color="000000"/>
-            </w:tcBorders>
-          </w:tcPr>
-          <w:p>
-            <w:pPr>
-              <w:widowControl w:val="0"/>
-              <w:autoSpaceDE w:val="0"/>
-              <w:snapToGrid w:val="0"/>
-              <w:spacing w:after="0" w:line="240" w:lineRule="auto"/>
-              <w:rPr>
-                <w:i/>
-              </w:rPr>
-            </w:pPr>
-            <w:r>
-              <w:rPr>
-                <w:i/>
-              </w:rPr>
-              <w:t>Model</w:t>
-            </w:r>
-            <w:r>
-              <w:rPr>
-                <w:i/>
-              </w:rPr>
-              <w:t xml:space="preserve"> 5 points)</w:t>
-            </w:r>
-          </w:p>
-        </w:tc>
-        <w:tc>
-          <w:tcPr>
-            <w:tcW w:w="1193" w:type="dxa"/>
-            <w:tcBorders>
-              <w:top w:val="single" w:sz="4" w:space="0" w:color="000000"/>
-              <w:left w:val="single" w:sz="4" w:space="0" w:color="000000"/>
-              <w:bottom w:val="single" w:sz="4" w:space="0" w:color="000000"/>
-              <w:right w:val="single" w:sz="4" w:space="0" w:color="000000"/>
-            </w:tcBorders>
-          </w:tcPr>
-          <w:p>
-            <w:pPr>
-              <w:widowControl w:val="0"/>
-              <w:autoSpaceDE w:val="0"/>
-              <w:snapToGrid w:val="0"/>
-              <w:spacing w:after="0" w:line="240" w:lineRule="auto"/>
-            </w:pPr>
-          </w:p>
-        </w:tc>
-      </w:tr>
-      <w:tr>
-        <w:tc>
-          <w:tcPr>
-            <w:tcW w:w="9280" w:type="dxa"/>
-            <w:tcBorders>
-              <w:top w:val="single" w:sz="4" w:space="0" w:color="000000"/>
-              <w:left w:val="single" w:sz="4" w:space="0" w:color="000000"/>
-              <w:bottom w:val="single" w:sz="4" w:space="0" w:color="000000"/>
-            </w:tcBorders>
-          </w:tcPr>
-          <w:p>
-            <w:pPr>
-              <w:widowControl w:val="0"/>
-              <w:autoSpaceDE w:val="0"/>
-              <w:snapToGrid w:val="0"/>
-              <w:spacing w:after="0" w:line="240" w:lineRule="auto"/>
-            </w:pPr>
-            <w:r>
-              <w:t>C</w:t>
-            </w:r>
-            <w:r>
-              <w:t xml:space="preserve">ontains at least three properties </w:t>
-            </w:r>
-          </w:p>
-        </w:tc>
-        <w:tc>
-          <w:tcPr>
-            <w:tcW w:w="1193" w:type="dxa"/>
-            <w:tcBorders>
-              <w:top w:val="single" w:sz="4" w:space="0" w:color="000000"/>
-              <w:left w:val="single" w:sz="4" w:space="0" w:color="000000"/>
-              <w:bottom w:val="single" w:sz="4" w:space="0" w:color="000000"/>
-              <w:right w:val="single" w:sz="4" w:space="0" w:color="000000"/>
-            </w:tcBorders>
-          </w:tcPr>
-          <w:p>
-            <w:pPr>
-              <w:widowControl w:val="0"/>
-              <w:autoSpaceDE w:val="0"/>
-              <w:snapToGrid w:val="0"/>
-              <w:spacing w:after="0" w:line="240" w:lineRule="auto"/>
-            </w:pPr>
-            <w:r>
-              <w:t>4</w:t>
-            </w:r>
-          </w:p>
-        </w:tc>
-      </w:tr>
-      <w:tr>
-        <w:tc>
-          <w:tcPr>
-            <w:tcW w:w="9280" w:type="dxa"/>
-            <w:tcBorders>
-              <w:top w:val="single" w:sz="4" w:space="0" w:color="000000"/>
-              <w:left w:val="single" w:sz="4" w:space="0" w:color="000000"/>
-              <w:bottom w:val="single" w:sz="4" w:space="0" w:color="000000"/>
-            </w:tcBorders>
-          </w:tcPr>
-          <w:p>
-            <w:pPr>
-              <w:widowControl w:val="0"/>
-              <w:autoSpaceDE w:val="0"/>
-              <w:snapToGrid w:val="0"/>
-              <w:spacing w:after="0" w:line="240" w:lineRule="auto"/>
-            </w:pPr>
-            <w:r>
-              <w:t>Includes an ID property</w:t>
-            </w:r>
-          </w:p>
-        </w:tc>
-        <w:tc>
-          <w:tcPr>
-            <w:tcW w:w="1193" w:type="dxa"/>
-            <w:tcBorders>
-              <w:top w:val="single" w:sz="4" w:space="0" w:color="000000"/>
-              <w:left w:val="single" w:sz="4" w:space="0" w:color="000000"/>
-              <w:bottom w:val="single" w:sz="4" w:space="0" w:color="000000"/>
-              <w:right w:val="single" w:sz="4" w:space="0" w:color="000000"/>
-            </w:tcBorders>
-          </w:tcPr>
-          <w:p>
-            <w:pPr>
-              <w:widowControl w:val="0"/>
-              <w:autoSpaceDE w:val="0"/>
-              <w:snapToGrid w:val="0"/>
-              <w:spacing w:after="0" w:line="240" w:lineRule="auto"/>
-            </w:pPr>
-            <w:r>
-              <w:t>1</w:t>
+            <w:r>
+              <w:t>9</w:t>
             </w:r>
           </w:p>
         </w:tc>
@@ -903,7 +815,31 @@
               <w:rPr>
                 <w:i/>
               </w:rPr>
-              <w:t xml:space="preserve"> and Documentation (8 points)</w:t>
+              <w:t xml:space="preserve"> and </w:t>
+            </w:r>
+            <w:r>
+              <w:rPr>
+                <w:i/>
+              </w:rPr>
+              <w:t>Completed Code Review Form</w:t>
+            </w:r>
+            <w:r>
+              <w:rPr>
+                <w:i/>
+              </w:rPr>
+              <w:t xml:space="preserve"> (</w:t>
+            </w:r>
+            <w:r>
+              <w:rPr>
+                <w:i/>
+              </w:rPr>
+              <w:t>10</w:t>
+            </w:r>
+            <w:r>
+              <w:rPr>
+                <w:i/>
+              </w:rPr>
+              <w:t xml:space="preserve"> points)</w:t>
             </w:r>
           </w:p>
         </w:tc>
@@ -951,7 +887,7 @@
               <w:spacing w:after="0" w:line="240" w:lineRule="auto"/>
             </w:pPr>
             <w:r>
-              <w:t>4</w:t>
+              <w:t>6</w:t>
             </w:r>
           </w:p>
         </w:tc>
@@ -977,21 +913,16 @@
               <w:spacing w:after="0" w:line="240" w:lineRule="auto"/>
             </w:pPr>
             <w:r>
-              <w:t>A code review of your web app with the “Release” column completed</w:t>
+              <w:t>A code review</w:t>
+            </w:r>
+            <w:r>
+              <w:t xml:space="preserve"> form</w:t>
+            </w:r>
+            <w:r>
+              <w:t xml:space="preserve"> with the “Release” column completed</w:t>
             </w:r>
             <w:r>
               <w:t xml:space="preserve"> accurately?</w:t>
-            </w:r>
-          </w:p>
-          <w:p>
-            <w:pPr>
-              <w:widowControl w:val="0"/>
-              <w:autoSpaceDE w:val="0"/>
-              <w:snapToGrid w:val="0"/>
-              <w:spacing w:after="0" w:line="240" w:lineRule="auto"/>
-            </w:pPr>
-            <w:r>
-              <w:t>Include any notes that would be useful for understanding the project and testing it.</w:t>
             </w:r>
           </w:p>
         </w:tc>
@@ -1077,7 +1008,16 @@
       <w:pStyle w:val="Footer"/>
     </w:pPr>
     <w:r>
-      <w:t>Written by Brian Bird, Winter 2018</w:t>
+      <w:t xml:space="preserve">Written by Brian Bird, </w:t>
+    </w:r>
+    <w:r>
+      <w:t xml:space="preserve">Winter 2018, Updated </w:t>
+    </w:r>
+    <w:r>
+      <w:t>Fall</w:t>
+    </w:r>
+    <w:r>
+      <w:t xml:space="preserve"> 2018</w:t>
     </w:r>
   </w:p>
 </w:ftr>

</xml_diff>